<commit_message>
Definición del RPG #1
Fix del documento
</commit_message>
<xml_diff>
--- a/Game Design/Topics RPG/1. Narrativa, Tensión y Secciones.docx
+++ b/Game Design/Topics RPG/1. Narrativa, Tensión y Secciones.docx
@@ -10,23 +10,13 @@
           <w:lang w:val="es-AR"/>
         </w:rPr>
       </w:pPr>
-      <w:proofErr w:type="spellStart"/>
       <w:r>
         <w:rPr>
           <w:b/>
           <w:sz w:val="28"/>
           <w:lang w:val="es-AR"/>
         </w:rPr>
-        <w:t>Theme</w:t>
-      </w:r>
-      <w:proofErr w:type="spellEnd"/>
-      <w:r>
-        <w:rPr>
-          <w:b/>
-          <w:sz w:val="28"/>
-          <w:lang w:val="es-AR"/>
-        </w:rPr>
-        <w:t xml:space="preserve">(s): </w:t>
+        <w:t xml:space="preserve">Theme(s): </w:t>
       </w:r>
     </w:p>
     <w:p>
@@ -61,15 +51,7 @@
           <w:sz w:val="24"/>
           <w:lang w:val="es-AR"/>
         </w:rPr>
-        <w:t>EXISTEN COSAS INEVITABLES</w:t>
-      </w:r>
-      <w:r>
-        <w:rPr>
-          <w:b/>
-          <w:sz w:val="24"/>
-          <w:lang w:val="es-AR"/>
-        </w:rPr>
-        <w:t xml:space="preserve">) </w:t>
+        <w:t xml:space="preserve">EXISTEN COSAS INEVITABLES) </w:t>
       </w:r>
       <w:r>
         <w:rPr>
@@ -120,15 +102,7 @@
           <w:sz w:val="24"/>
           <w:lang w:val="es-AR"/>
         </w:rPr>
-        <w:t>SIEMPRE HAY ESPERANZA)</w:t>
-      </w:r>
-      <w:r>
-        <w:rPr>
-          <w:b/>
-          <w:sz w:val="24"/>
-          <w:lang w:val="es-AR"/>
-        </w:rPr>
-        <w:t xml:space="preserve"> Lo único que se necesita para crear una luz es una pequeña chispa. </w:t>
+        <w:t xml:space="preserve">SIEMPRE HAY ESPERANZA) Lo único que se necesita para crear una luz es una pequeña chispa. </w:t>
       </w:r>
     </w:p>
     <w:p>
@@ -266,7 +240,16 @@
           <w:sz w:val="24"/>
           <w:lang w:val="es-AR"/>
         </w:rPr>
-        <w:t>FF::</w:t>
+        <w:t>FF:</w:t>
+      </w:r>
+      <w:r>
+        <w:rPr>
+          <w:b/>
+          <w:color w:val="C00000"/>
+          <w:sz w:val="24"/>
+          <w:lang w:val="es-AR"/>
+        </w:rPr>
+        <w:t>:</w:t>
       </w:r>
       <w:proofErr w:type="gramEnd"/>
       <w:r>
@@ -276,6 +259,117 @@
           <w:sz w:val="24"/>
           <w:lang w:val="es-AR"/>
         </w:rPr>
+        <w:t xml:space="preserve"> Como los encuentros no serán randoms, el jugador podrá elegir de pasar mas tiempo en el escenario, en ese caso, deberíamos ponerle mas onda al escenario. Incluso si las peleas son lo principal</w:t>
+      </w:r>
+      <w:r>
+        <w:rPr>
+          <w:b/>
+          <w:color w:val="C00000"/>
+          <w:sz w:val="24"/>
+          <w:lang w:val="es-AR"/>
+        </w:rPr>
+        <w:t>.</w:t>
+      </w:r>
+    </w:p>
+    <w:p>
+      <w:pPr>
+        <w:pStyle w:val="Prrafodelista"/>
+        <w:rPr>
+          <w:b/>
+          <w:color w:val="C00000"/>
+          <w:sz w:val="24"/>
+          <w:lang w:val="es-AR"/>
+        </w:rPr>
+      </w:pPr>
+    </w:p>
+    <w:p>
+      <w:pPr>
+        <w:pStyle w:val="Prrafodelista"/>
+        <w:rPr>
+          <w:b/>
+          <w:color w:val="7030A0"/>
+          <w:sz w:val="24"/>
+          <w:lang w:val="es-AR"/>
+        </w:rPr>
+      </w:pPr>
+      <w:proofErr w:type="gramStart"/>
+      <w:r>
+        <w:rPr>
+          <w:b/>
+          <w:color w:val="7030A0"/>
+          <w:sz w:val="24"/>
+          <w:lang w:val="es-AR"/>
+        </w:rPr>
+        <w:t>CA::</w:t>
+      </w:r>
+      <w:proofErr w:type="gramEnd"/>
+      <w:r>
+        <w:rPr>
+          <w:b/>
+          <w:color w:val="7030A0"/>
+          <w:sz w:val="24"/>
+          <w:lang w:val="es-AR"/>
+        </w:rPr>
+        <w:t xml:space="preserve"> Yo creo que a menos que las peleas duren mucho la exploración será la sección en la que más tiempo vamos a pasar, por ende, yo diría que incluso si no es la sección estrella debe ser algo divertido y que pueda destacar por </w:t>
+      </w:r>
+      <w:proofErr w:type="spellStart"/>
+      <w:r>
+        <w:rPr>
+          <w:b/>
+          <w:color w:val="7030A0"/>
+          <w:sz w:val="24"/>
+          <w:lang w:val="es-AR"/>
+        </w:rPr>
+        <w:t>si</w:t>
+      </w:r>
+      <w:proofErr w:type="spellEnd"/>
+      <w:r>
+        <w:rPr>
+          <w:b/>
+          <w:color w:val="7030A0"/>
+          <w:sz w:val="24"/>
+          <w:lang w:val="es-AR"/>
+        </w:rPr>
+        <w:t xml:space="preserve"> misma.</w:t>
+      </w:r>
+    </w:p>
+    <w:p>
+      <w:pPr>
+        <w:pStyle w:val="Prrafodelista"/>
+        <w:rPr>
+          <w:b/>
+          <w:color w:val="7030A0"/>
+          <w:sz w:val="24"/>
+          <w:lang w:val="es-AR"/>
+        </w:rPr>
+      </w:pPr>
+    </w:p>
+    <w:p>
+      <w:pPr>
+        <w:pStyle w:val="Prrafodelista"/>
+        <w:rPr>
+          <w:b/>
+          <w:color w:val="002060"/>
+          <w:sz w:val="24"/>
+          <w:lang w:val="es-AR"/>
+        </w:rPr>
+      </w:pPr>
+      <w:r>
+        <w:rPr>
+          <w:b/>
+          <w:color w:val="002060"/>
+          <w:sz w:val="24"/>
+          <w:lang w:val="es-AR"/>
+        </w:rPr>
+        <w:t>CONCLUSIÓN:</w:t>
+      </w:r>
+      <w:r>
+        <w:rPr>
+          <w:b/>
+          <w:color w:val="002060"/>
+          <w:sz w:val="24"/>
+          <w:lang w:val="es-AR"/>
+        </w:rPr>
         <w:t xml:space="preserve"> </w:t>
       </w:r>
     </w:p>
@@ -284,62 +378,111 @@
         <w:pStyle w:val="Prrafodelista"/>
         <w:rPr>
           <w:b/>
-          <w:color w:val="C00000"/>
-          <w:sz w:val="24"/>
-          <w:lang w:val="es-AR"/>
-        </w:rPr>
-      </w:pPr>
-    </w:p>
-    <w:p>
-      <w:pPr>
-        <w:pStyle w:val="Prrafodelista"/>
-        <w:rPr>
-          <w:b/>
-          <w:color w:val="7030A0"/>
-          <w:sz w:val="24"/>
-          <w:lang w:val="es-AR"/>
-        </w:rPr>
-      </w:pPr>
-      <w:proofErr w:type="gramStart"/>
-      <w:r>
-        <w:rPr>
-          <w:b/>
-          <w:color w:val="7030A0"/>
-          <w:sz w:val="24"/>
-          <w:lang w:val="es-AR"/>
-        </w:rPr>
-        <w:t>CA::</w:t>
-      </w:r>
-      <w:proofErr w:type="gramEnd"/>
-      <w:r>
-        <w:rPr>
-          <w:b/>
-          <w:color w:val="7030A0"/>
-          <w:sz w:val="24"/>
-          <w:lang w:val="es-AR"/>
-        </w:rPr>
-        <w:t xml:space="preserve"> Yo creo que a menos que las peleas duren mucho la exploración será la sección en la que más tiempo vamos a pasar, por ende, yo diría que incluso si no es la sección estrella debe ser algo divertido y que pueda destacar por </w:t>
+          <w:color w:val="002060"/>
+          <w:sz w:val="24"/>
+          <w:lang w:val="es-AR"/>
+        </w:rPr>
+      </w:pPr>
+      <w:r>
+        <w:rPr>
+          <w:b/>
+          <w:color w:val="002060"/>
+          <w:sz w:val="24"/>
+          <w:lang w:val="es-AR"/>
+        </w:rPr>
+        <w:t>-El mayor tiempo de juego transcurrirá en la exploración del mundo.</w:t>
+      </w:r>
+    </w:p>
+    <w:p>
+      <w:pPr>
+        <w:pStyle w:val="Prrafodelista"/>
+        <w:rPr>
+          <w:b/>
+          <w:color w:val="002060"/>
+          <w:sz w:val="24"/>
+          <w:lang w:val="es-AR"/>
+        </w:rPr>
+      </w:pPr>
+      <w:r>
+        <w:rPr>
+          <w:b/>
+          <w:color w:val="002060"/>
+          <w:sz w:val="24"/>
+          <w:lang w:val="es-AR"/>
+        </w:rPr>
+        <w:t xml:space="preserve">-Este </w:t>
       </w:r>
       <w:proofErr w:type="spellStart"/>
       <w:r>
         <w:rPr>
           <w:b/>
-          <w:color w:val="7030A0"/>
-          <w:sz w:val="24"/>
-          <w:lang w:val="es-AR"/>
-        </w:rPr>
-        <w:t>si</w:t>
+          <w:color w:val="002060"/>
+          <w:sz w:val="24"/>
+          <w:lang w:val="es-AR"/>
+        </w:rPr>
+        <w:t>gameplay</w:t>
       </w:r>
       <w:proofErr w:type="spellEnd"/>
       <w:r>
         <w:rPr>
           <w:b/>
-          <w:color w:val="7030A0"/>
-          <w:sz w:val="24"/>
-          <w:lang w:val="es-AR"/>
-        </w:rPr>
-        <w:t xml:space="preserve"> misma.</w:t>
-      </w:r>
+          <w:color w:val="002060"/>
+          <w:sz w:val="24"/>
+          <w:lang w:val="es-AR"/>
+        </w:rPr>
+        <w:t xml:space="preserve"> deberá ser divertido por sí mismo y no ser solo una sala de espera para las peleas.</w:t>
+      </w:r>
+    </w:p>
+    <w:p>
+      <w:pPr>
+        <w:pStyle w:val="Prrafodelista"/>
+        <w:rPr>
+          <w:b/>
+          <w:color w:val="002060"/>
+          <w:sz w:val="24"/>
+          <w:lang w:val="es-AR"/>
+        </w:rPr>
+      </w:pPr>
+      <w:r>
+        <w:rPr>
+          <w:b/>
+          <w:color w:val="002060"/>
+          <w:sz w:val="24"/>
+          <w:lang w:val="es-AR"/>
+        </w:rPr>
+        <w:t xml:space="preserve">-Los combates no serán 100% </w:t>
+      </w:r>
+      <w:proofErr w:type="spellStart"/>
+      <w:r>
+        <w:rPr>
+          <w:b/>
+          <w:color w:val="002060"/>
+          <w:sz w:val="24"/>
+          <w:lang w:val="es-AR"/>
+        </w:rPr>
+        <w:t>rando</w:t>
+      </w:r>
+      <w:proofErr w:type="spellEnd"/>
+      <w:r>
+        <w:rPr>
+          <w:b/>
+          <w:color w:val="002060"/>
+          <w:sz w:val="24"/>
+          <w:lang w:val="es-AR"/>
+        </w:rPr>
+        <w:t>, estos se podrán evitar o mitigar.</w:t>
+      </w:r>
+    </w:p>
+    <w:p>
+      <w:pPr>
+        <w:pStyle w:val="Prrafodelista"/>
+        <w:rPr>
+          <w:b/>
+          <w:color w:val="002060"/>
+          <w:sz w:val="24"/>
+          <w:lang w:val="es-AR"/>
+        </w:rPr>
+      </w:pPr>
     </w:p>
     <w:p>
       <w:pPr>
@@ -403,6 +546,33 @@
         </w:rPr>
         <w:t xml:space="preserve"> </w:t>
       </w:r>
+      <w:r>
+        <w:rPr>
+          <w:b/>
+          <w:color w:val="C00000"/>
+          <w:sz w:val="24"/>
+          <w:lang w:val="es-AR"/>
+        </w:rPr>
+        <w:t>Combate porque es importante y</w:t>
+      </w:r>
+      <w:r>
+        <w:rPr>
+          <w:b/>
+          <w:color w:val="C00000"/>
+          <w:sz w:val="24"/>
+          <w:lang w:val="es-AR"/>
+        </w:rPr>
+        <w:t xml:space="preserve"> </w:t>
+      </w:r>
+      <w:r>
+        <w:rPr>
+          <w:b/>
+          <w:color w:val="C00000"/>
+          <w:sz w:val="24"/>
+          <w:lang w:val="es-AR"/>
+        </w:rPr>
+        <w:t>es uno de nuestros pilares.</w:t>
+      </w:r>
     </w:p>
     <w:p>
       <w:pPr>
@@ -454,6 +624,106 @@
         </w:rPr>
         <w:t>La sección más memorable será el combate debido a que nuestro pilar principal se centra en esto.</w:t>
       </w:r>
+    </w:p>
+    <w:p>
+      <w:pPr>
+        <w:pStyle w:val="Prrafodelista"/>
+        <w:rPr>
+          <w:b/>
+          <w:color w:val="7030A0"/>
+          <w:sz w:val="24"/>
+          <w:lang w:val="es-AR"/>
+        </w:rPr>
+      </w:pPr>
+    </w:p>
+    <w:p>
+      <w:pPr>
+        <w:pStyle w:val="Prrafodelista"/>
+        <w:rPr>
+          <w:b/>
+          <w:color w:val="002060"/>
+          <w:sz w:val="24"/>
+          <w:lang w:val="es-AR"/>
+        </w:rPr>
+      </w:pPr>
+      <w:r>
+        <w:rPr>
+          <w:b/>
+          <w:color w:val="002060"/>
+          <w:sz w:val="24"/>
+          <w:lang w:val="es-AR"/>
+        </w:rPr>
+        <w:t>CONCLUSIÓN:</w:t>
+      </w:r>
+      <w:r>
+        <w:rPr>
+          <w:b/>
+          <w:color w:val="002060"/>
+          <w:sz w:val="24"/>
+          <w:lang w:val="es-AR"/>
+        </w:rPr>
+        <w:t xml:space="preserve"> </w:t>
+      </w:r>
+    </w:p>
+    <w:p>
+      <w:pPr>
+        <w:pStyle w:val="Prrafodelista"/>
+        <w:rPr>
+          <w:b/>
+          <w:color w:val="002060"/>
+          <w:sz w:val="24"/>
+          <w:lang w:val="es-AR"/>
+        </w:rPr>
+      </w:pPr>
+      <w:r>
+        <w:rPr>
+          <w:b/>
+          <w:color w:val="002060"/>
+          <w:sz w:val="24"/>
+          <w:lang w:val="es-AR"/>
+        </w:rPr>
+        <w:t>-</w:t>
+      </w:r>
+      <w:r>
+        <w:rPr>
+          <w:b/>
+          <w:color w:val="002060"/>
+          <w:sz w:val="24"/>
+          <w:lang w:val="es-AR"/>
+        </w:rPr>
+        <w:t>El combate del juego tiene que ser lo más vistoso, haciendo todo lo posible para explotar la mecánica de combinación de habilidades.</w:t>
+      </w:r>
+    </w:p>
+    <w:p>
+      <w:pPr>
+        <w:pStyle w:val="Prrafodelista"/>
+        <w:rPr>
+          <w:b/>
+          <w:color w:val="7030A0"/>
+          <w:sz w:val="24"/>
+          <w:lang w:val="es-AR"/>
+        </w:rPr>
+      </w:pPr>
+    </w:p>
+    <w:p>
+      <w:pPr>
+        <w:pStyle w:val="Prrafodelista"/>
+        <w:rPr>
+          <w:b/>
+          <w:sz w:val="24"/>
+          <w:lang w:val="es-AR"/>
+        </w:rPr>
+      </w:pPr>
+    </w:p>
+    <w:p>
+      <w:pPr>
+        <w:pStyle w:val="Prrafodelista"/>
+        <w:rPr>
+          <w:b/>
+          <w:sz w:val="24"/>
+          <w:lang w:val="es-AR"/>
+        </w:rPr>
+      </w:pPr>
     </w:p>
     <w:p>
       <w:pPr>
@@ -484,6 +754,7 @@
           <w:sz w:val="24"/>
           <w:lang w:val="es-AR"/>
         </w:rPr>
+        <w:lastRenderedPageBreak/>
         <w:t>¿Entre una experiencia tranquila donde podemos jugar para relajarnos y una experiencia tensa en la que todo movimiento cuenta, donde se encuentra nuestro juego?</w:t>
       </w:r>
     </w:p>
@@ -492,6 +763,16 @@
         <w:pStyle w:val="Prrafodelista"/>
         <w:rPr>
           <w:b/>
+          <w:sz w:val="24"/>
+          <w:lang w:val="es-AR"/>
+        </w:rPr>
+      </w:pPr>
+    </w:p>
+    <w:p>
+      <w:pPr>
+        <w:pStyle w:val="Prrafodelista"/>
+        <w:rPr>
+          <w:b/>
           <w:color w:val="C00000"/>
           <w:sz w:val="24"/>
           <w:lang w:val="es-AR"/>
@@ -517,6 +798,102 @@
         </w:rPr>
         <w:t xml:space="preserve"> </w:t>
       </w:r>
+      <w:r>
+        <w:rPr>
+          <w:b/>
+          <w:color w:val="C00000"/>
+          <w:sz w:val="24"/>
+          <w:lang w:val="es-AR"/>
+        </w:rPr>
+        <w:t xml:space="preserve">Siendo 1 la experiencia </w:t>
+      </w:r>
+      <w:proofErr w:type="spellStart"/>
+      <w:r>
+        <w:rPr>
+          <w:b/>
+          <w:color w:val="C00000"/>
+          <w:sz w:val="24"/>
+          <w:lang w:val="es-AR"/>
+        </w:rPr>
+        <w:t>chill</w:t>
+      </w:r>
+      <w:proofErr w:type="spellEnd"/>
+      <w:r>
+        <w:rPr>
+          <w:b/>
+          <w:color w:val="C00000"/>
+          <w:sz w:val="24"/>
+          <w:lang w:val="es-AR"/>
+        </w:rPr>
+        <w:t xml:space="preserve"> y 10 la experiencia frenética, yo diría que estamos en un 6. Podes jugar tranquilo y cometer </w:t>
+      </w:r>
+      <w:r>
+        <w:rPr>
+          <w:b/>
+          <w:color w:val="C00000"/>
+          <w:sz w:val="24"/>
+          <w:lang w:val="es-AR"/>
+        </w:rPr>
+        <w:t>errores,</w:t>
+      </w:r>
+      <w:r>
+        <w:rPr>
+          <w:b/>
+          <w:color w:val="C00000"/>
+          <w:sz w:val="24"/>
+          <w:lang w:val="es-AR"/>
+        </w:rPr>
+        <w:t xml:space="preserve"> pero si también tenes que pensar bien tus movimientos. Básicamente una experiencia </w:t>
+      </w:r>
+      <w:proofErr w:type="spellStart"/>
+      <w:r>
+        <w:rPr>
+          <w:b/>
+          <w:color w:val="C00000"/>
+          <w:sz w:val="24"/>
+          <w:lang w:val="es-AR"/>
+        </w:rPr>
+        <w:t>chill</w:t>
+      </w:r>
+      <w:proofErr w:type="spellEnd"/>
+      <w:r>
+        <w:rPr>
+          <w:b/>
+          <w:color w:val="C00000"/>
+          <w:sz w:val="24"/>
+          <w:lang w:val="es-AR"/>
+        </w:rPr>
+        <w:t xml:space="preserve"> que presenta un </w:t>
+      </w:r>
+      <w:proofErr w:type="spellStart"/>
+      <w:r>
+        <w:rPr>
+          <w:b/>
+          <w:color w:val="C00000"/>
+          <w:sz w:val="24"/>
+          <w:lang w:val="es-AR"/>
+        </w:rPr>
+        <w:t>challenge</w:t>
+      </w:r>
+      <w:proofErr w:type="spellEnd"/>
+      <w:r>
+        <w:rPr>
+          <w:b/>
+          <w:color w:val="C00000"/>
+          <w:sz w:val="24"/>
+          <w:lang w:val="es-AR"/>
+        </w:rPr>
+        <w:t xml:space="preserve"> un poco agitado</w:t>
+      </w:r>
+      <w:r>
+        <w:rPr>
+          <w:b/>
+          <w:color w:val="C00000"/>
+          <w:sz w:val="24"/>
+          <w:lang w:val="es-AR"/>
+        </w:rPr>
+        <w:t>.</w:t>
+      </w:r>
     </w:p>
     <w:p>
       <w:pPr>
@@ -566,104 +943,184 @@
           <w:sz w:val="24"/>
           <w:lang w:val="es-AR"/>
         </w:rPr>
+        <w:t xml:space="preserve"> Theme la experiencia no debería ser algo </w:t>
+      </w:r>
+      <w:proofErr w:type="spellStart"/>
+      <w:r>
+        <w:rPr>
+          <w:b/>
+          <w:color w:val="7030A0"/>
+          <w:sz w:val="24"/>
+          <w:lang w:val="es-AR"/>
+        </w:rPr>
+        <w:t>chill</w:t>
+      </w:r>
+      <w:proofErr w:type="spellEnd"/>
+      <w:r>
+        <w:rPr>
+          <w:b/>
+          <w:color w:val="7030A0"/>
+          <w:sz w:val="24"/>
+          <w:lang w:val="es-AR"/>
+        </w:rPr>
+        <w:t xml:space="preserve">, además de que si la experiencia es </w:t>
+      </w:r>
+      <w:proofErr w:type="spellStart"/>
+      <w:r>
+        <w:rPr>
+          <w:b/>
+          <w:color w:val="7030A0"/>
+          <w:sz w:val="24"/>
+          <w:lang w:val="es-AR"/>
+        </w:rPr>
+        <w:t>chill</w:t>
+      </w:r>
+      <w:proofErr w:type="spellEnd"/>
+      <w:r>
+        <w:rPr>
+          <w:b/>
+          <w:color w:val="7030A0"/>
+          <w:sz w:val="24"/>
+          <w:lang w:val="es-AR"/>
+        </w:rPr>
+        <w:t xml:space="preserve"> entonces sí o sí tiene que ir acompañado con o una muy buena narrativa o muy buenos gráficos. Si tuviese que decir que tan tenso sería el </w:t>
+      </w:r>
+      <w:proofErr w:type="spellStart"/>
+      <w:r>
+        <w:rPr>
+          <w:b/>
+          <w:color w:val="7030A0"/>
+          <w:sz w:val="24"/>
+          <w:lang w:val="es-AR"/>
+        </w:rPr>
+        <w:t>gameplay</w:t>
+      </w:r>
+      <w:proofErr w:type="spellEnd"/>
+      <w:r>
+        <w:rPr>
+          <w:b/>
+          <w:color w:val="7030A0"/>
+          <w:sz w:val="24"/>
+          <w:lang w:val="es-AR"/>
+        </w:rPr>
+        <w:t xml:space="preserve"> del 1 al 10 le pondría un 7 u 8.</w:t>
+      </w:r>
+    </w:p>
+    <w:p>
+      <w:pPr>
+        <w:pStyle w:val="Prrafodelista"/>
+        <w:rPr>
+          <w:b/>
+          <w:color w:val="7030A0"/>
+          <w:sz w:val="24"/>
+          <w:lang w:val="es-AR"/>
+        </w:rPr>
+      </w:pPr>
+    </w:p>
+    <w:p>
+      <w:pPr>
+        <w:pStyle w:val="Prrafodelista"/>
+        <w:rPr>
+          <w:b/>
+          <w:color w:val="002060"/>
+          <w:sz w:val="24"/>
+          <w:lang w:val="es-AR"/>
+        </w:rPr>
+      </w:pPr>
+      <w:r>
+        <w:rPr>
+          <w:b/>
+          <w:color w:val="002060"/>
+          <w:sz w:val="24"/>
+          <w:lang w:val="es-AR"/>
+        </w:rPr>
+        <w:t>CONCLUSIÓN:</w:t>
+      </w:r>
+      <w:r>
+        <w:rPr>
+          <w:b/>
+          <w:color w:val="002060"/>
+          <w:sz w:val="24"/>
+          <w:lang w:val="es-AR"/>
+        </w:rPr>
         <w:t xml:space="preserve"> </w:t>
       </w:r>
-      <w:proofErr w:type="spellStart"/>
-      <w:r>
-        <w:rPr>
-          <w:b/>
-          <w:color w:val="7030A0"/>
-          <w:sz w:val="24"/>
-          <w:lang w:val="es-AR"/>
-        </w:rPr>
-        <w:t>Theme</w:t>
-      </w:r>
-      <w:proofErr w:type="spellEnd"/>
-      <w:r>
-        <w:rPr>
-          <w:b/>
-          <w:color w:val="7030A0"/>
-          <w:sz w:val="24"/>
-          <w:lang w:val="es-AR"/>
-        </w:rPr>
-        <w:t xml:space="preserve"> la experiencia no debería ser algo </w:t>
-      </w:r>
-      <w:proofErr w:type="spellStart"/>
-      <w:r>
-        <w:rPr>
-          <w:b/>
-          <w:color w:val="7030A0"/>
-          <w:sz w:val="24"/>
-          <w:lang w:val="es-AR"/>
-        </w:rPr>
-        <w:t>chill</w:t>
-      </w:r>
-      <w:proofErr w:type="spellEnd"/>
-      <w:r>
-        <w:rPr>
-          <w:b/>
-          <w:color w:val="7030A0"/>
-          <w:sz w:val="24"/>
-          <w:lang w:val="es-AR"/>
-        </w:rPr>
-        <w:t xml:space="preserve">, además de que si la experiencia es </w:t>
-      </w:r>
-      <w:proofErr w:type="spellStart"/>
-      <w:r>
-        <w:rPr>
-          <w:b/>
-          <w:color w:val="7030A0"/>
-          <w:sz w:val="24"/>
-          <w:lang w:val="es-AR"/>
-        </w:rPr>
-        <w:t>chill</w:t>
-      </w:r>
-      <w:proofErr w:type="spellEnd"/>
-      <w:r>
-        <w:rPr>
-          <w:b/>
-          <w:color w:val="7030A0"/>
-          <w:sz w:val="24"/>
-          <w:lang w:val="es-AR"/>
-        </w:rPr>
-        <w:t xml:space="preserve"> entonces sí o sí tiene que ir acompañado con o una muy buena narrativa o muy buenos gráficos. Si tuviese que decir que tan tenso sería el </w:t>
-      </w:r>
-      <w:proofErr w:type="spellStart"/>
-      <w:r>
-        <w:rPr>
-          <w:b/>
-          <w:color w:val="7030A0"/>
-          <w:sz w:val="24"/>
-          <w:lang w:val="es-AR"/>
-        </w:rPr>
-        <w:t>gameplay</w:t>
-      </w:r>
-      <w:proofErr w:type="spellEnd"/>
-      <w:r>
-        <w:rPr>
-          <w:b/>
-          <w:color w:val="7030A0"/>
-          <w:sz w:val="24"/>
-          <w:lang w:val="es-AR"/>
-        </w:rPr>
-        <w:t xml:space="preserve"> del 1 al 10 le pondría un 7 u 8.</w:t>
-      </w:r>
-    </w:p>
-    <w:p>
-      <w:pPr>
-        <w:pStyle w:val="Prrafodelista"/>
-        <w:rPr>
-          <w:b/>
-          <w:color w:val="7030A0"/>
-          <w:sz w:val="24"/>
-          <w:lang w:val="es-AR"/>
-        </w:rPr>
-      </w:pPr>
-    </w:p>
-    <w:p>
-      <w:pPr>
-        <w:rPr>
-          <w:b/>
+    </w:p>
+    <w:p>
+      <w:pPr>
+        <w:pStyle w:val="Prrafodelista"/>
+        <w:rPr>
+          <w:b/>
+          <w:color w:val="002060"/>
+          <w:sz w:val="24"/>
+          <w:lang w:val="es-AR"/>
+        </w:rPr>
+      </w:pPr>
+      <w:r>
+        <w:rPr>
+          <w:b/>
+          <w:color w:val="002060"/>
+          <w:sz w:val="24"/>
+          <w:lang w:val="es-AR"/>
+        </w:rPr>
+        <w:t>-</w:t>
+      </w:r>
+      <w:r>
+        <w:rPr>
+          <w:b/>
+          <w:color w:val="002060"/>
+          <w:sz w:val="24"/>
+          <w:lang w:val="es-AR"/>
+        </w:rPr>
+        <w:t>La experiencia del juego no será tranquila, no será un juego que podamos ganar sin un plan</w:t>
+      </w:r>
+      <w:r>
+        <w:rPr>
+          <w:b/>
+          <w:color w:val="002060"/>
+          <w:sz w:val="24"/>
+          <w:lang w:val="es-AR"/>
+        </w:rPr>
+        <w:t xml:space="preserve">, pero tampoco será algo tan tenso que cause que </w:t>
+      </w:r>
+      <w:r>
+        <w:rPr>
+          <w:b/>
+          <w:color w:val="002060"/>
+          <w:sz w:val="24"/>
+          <w:lang w:val="es-AR"/>
+        </w:rPr>
+        <w:t>evitemos tomar riesgos a cada momento para no ser penalizados.</w:t>
+      </w:r>
+    </w:p>
+    <w:p>
+      <w:pPr>
+        <w:pStyle w:val="Prrafodelista"/>
+        <w:rPr>
+          <w:b/>
+          <w:color w:val="002060"/>
+          <w:sz w:val="24"/>
+          <w:lang w:val="es-AR"/>
+        </w:rPr>
+      </w:pPr>
+      <w:r>
+        <w:rPr>
+          <w:b/>
+          <w:color w:val="002060"/>
+          <w:sz w:val="24"/>
+          <w:lang w:val="es-AR"/>
+        </w:rPr>
+        <w:t>-Nos centraremos en un punto medio que promueva el desarrollo de planes y la realización de combos.</w:t>
+      </w:r>
+      <w:bookmarkStart w:id="0" w:name="_GoBack"/>
+      <w:bookmarkEnd w:id="0"/>
+    </w:p>
+    <w:p>
+      <w:pPr>
+        <w:pStyle w:val="Prrafodelista"/>
+        <w:rPr>
+          <w:b/>
+          <w:color w:val="002060"/>
           <w:sz w:val="24"/>
           <w:lang w:val="es-AR"/>
         </w:rPr>
@@ -731,28 +1188,38 @@
         </w:rPr>
         <w:t xml:space="preserve"> </w:t>
       </w:r>
-    </w:p>
-    <w:p>
-      <w:pPr>
-        <w:pStyle w:val="Prrafodelista"/>
-        <w:rPr>
-          <w:b/>
-          <w:color w:val="C00000"/>
-          <w:sz w:val="24"/>
-          <w:lang w:val="es-AR"/>
-        </w:rPr>
-      </w:pPr>
-    </w:p>
-    <w:p>
-      <w:pPr>
-        <w:pStyle w:val="Prrafodelista"/>
-        <w:rPr>
-          <w:b/>
-          <w:color w:val="7030A0"/>
-          <w:sz w:val="24"/>
-          <w:lang w:val="es-AR"/>
-        </w:rPr>
-      </w:pPr>
+      <w:r>
+        <w:rPr>
+          <w:b/>
+          <w:color w:val="C00000"/>
+          <w:sz w:val="24"/>
+          <w:lang w:val="es-AR"/>
+        </w:rPr>
+        <w:t>Una excusa, me gustaría que sea una linda narrativa pero que no interrumpa el juego. Que este ahí para que no sea un juego solo de peleas y que se sienta que tenes “algo por lo que pelear” pero realmente es una excusa para mostrar sea el mundo o la mecánica principal.</w:t>
+      </w:r>
+    </w:p>
+    <w:p>
+      <w:pPr>
+        <w:pStyle w:val="Prrafodelista"/>
+        <w:rPr>
+          <w:b/>
+          <w:color w:val="C00000"/>
+          <w:sz w:val="24"/>
+          <w:lang w:val="es-AR"/>
+        </w:rPr>
+      </w:pPr>
+    </w:p>
+    <w:p>
+      <w:pPr>
+        <w:pStyle w:val="Prrafodelista"/>
+        <w:rPr>
+          <w:b/>
+          <w:color w:val="7030A0"/>
+          <w:sz w:val="24"/>
+          <w:lang w:val="es-AR"/>
+        </w:rPr>
+      </w:pPr>
+      <w:proofErr w:type="gramStart"/>
       <w:r>
         <w:rPr>
           <w:b/>
@@ -762,6 +1229,7 @@
         </w:rPr>
         <w:t>CA::</w:t>
       </w:r>
+      <w:proofErr w:type="gramEnd"/>
       <w:r>
         <w:rPr>
           <w:b/>
@@ -798,17 +1266,7 @@
           <w:sz w:val="24"/>
           <w:lang w:val="es-AR"/>
         </w:rPr>
-        <w:t xml:space="preserve">, es decir, seguramente existirá una historia del mundo y un objetivo </w:t>
-      </w:r>
-      <w:r>
-        <w:rPr>
-          <w:b/>
-          <w:color w:val="7030A0"/>
-          <w:sz w:val="24"/>
-          <w:lang w:val="es-AR"/>
-        </w:rPr>
-        <w:lastRenderedPageBreak/>
-        <w:t xml:space="preserve">narrativo para que el jugador quiera alcanzarlo, pero </w:t>
+        <w:t xml:space="preserve">, es decir, seguramente existirá una historia del mundo y un objetivo narrativo para que el jugador quiera alcanzarlo, pero </w:t>
       </w:r>
       <w:r>
         <w:rPr>
@@ -828,8 +1286,6 @@
         </w:rPr>
         <w:t>cinemáticas</w:t>
       </w:r>
-      <w:bookmarkStart w:id="0" w:name="_GoBack"/>
-      <w:bookmarkEnd w:id="0"/>
       <w:r>
         <w:rPr>
           <w:b/>
@@ -877,7 +1333,7 @@
           <w:sz w:val="24"/>
           <w:lang w:val="es-AR"/>
         </w:rPr>
-        <w:t>, ponerte notas con la historia del lugar o de ciertos personajes.</w:t>
+        <w:t>, ponerte notas con la historia del lugar.</w:t>
       </w:r>
     </w:p>
     <w:p>
@@ -906,16 +1362,7 @@
           <w:sz w:val="24"/>
           <w:lang w:val="es-AR"/>
         </w:rPr>
-        <w:t xml:space="preserve">i </w:t>
-      </w:r>
-      <w:r>
-        <w:rPr>
-          <w:b/>
-          <w:color w:val="7030A0"/>
-          <w:sz w:val="24"/>
-          <w:lang w:val="es-AR"/>
-        </w:rPr>
-        <w:t xml:space="preserve">razón por la cual no quiero darle mucha importancia a la narrativa es porque pocos o ningún juego </w:t>
+        <w:t xml:space="preserve">i razón por la cual no quiero darle mucha importancia a la narrativa es porque pocos o ningún juego indie es reconocido solo por su historia, además de que prefiero que haya más recursos centrados en el </w:t>
       </w:r>
       <w:proofErr w:type="spellStart"/>
       <w:r>
@@ -925,7 +1372,7 @@
           <w:sz w:val="24"/>
           <w:lang w:val="es-AR"/>
         </w:rPr>
-        <w:t>indie</w:t>
+        <w:t>game</w:t>
       </w:r>
       <w:proofErr w:type="spellEnd"/>
       <w:r>
@@ -935,7 +1382,7 @@
           <w:sz w:val="24"/>
           <w:lang w:val="es-AR"/>
         </w:rPr>
-        <w:t xml:space="preserve"> es reconocido solo por su historia, además de que prefiero que haya más recursos centrados en el </w:t>
+        <w:t xml:space="preserve"> </w:t>
       </w:r>
       <w:proofErr w:type="spellStart"/>
       <w:r>
@@ -945,7 +1392,7 @@
           <w:sz w:val="24"/>
           <w:lang w:val="es-AR"/>
         </w:rPr>
-        <w:t>game</w:t>
+        <w:t>design</w:t>
       </w:r>
       <w:proofErr w:type="spellEnd"/>
       <w:r>
@@ -957,41 +1404,237 @@
         </w:rPr>
         <w:t xml:space="preserve"> </w:t>
       </w:r>
+      <w:r>
+        <w:rPr>
+          <w:b/>
+          <w:color w:val="7030A0"/>
+          <w:sz w:val="24"/>
+          <w:lang w:val="es-AR"/>
+        </w:rPr>
+        <w:t xml:space="preserve">y el arte </w:t>
+      </w:r>
+      <w:r>
+        <w:rPr>
+          <w:b/>
+          <w:color w:val="7030A0"/>
+          <w:sz w:val="24"/>
+          <w:lang w:val="es-AR"/>
+        </w:rPr>
+        <w:t>antes que en narrativa.</w:t>
+      </w:r>
+    </w:p>
+    <w:p>
+      <w:pPr>
+        <w:pStyle w:val="Prrafodelista"/>
+        <w:rPr>
+          <w:b/>
+          <w:color w:val="7030A0"/>
+          <w:sz w:val="24"/>
+          <w:lang w:val="es-AR"/>
+        </w:rPr>
+      </w:pPr>
+    </w:p>
+    <w:p>
+      <w:pPr>
+        <w:pStyle w:val="Prrafodelista"/>
+        <w:rPr>
+          <w:b/>
+          <w:color w:val="002060"/>
+          <w:sz w:val="24"/>
+          <w:lang w:val="es-AR"/>
+        </w:rPr>
+      </w:pPr>
+      <w:r>
+        <w:rPr>
+          <w:b/>
+          <w:color w:val="002060"/>
+          <w:sz w:val="24"/>
+          <w:lang w:val="es-AR"/>
+        </w:rPr>
+        <w:t>CONCLUSIÓN:</w:t>
+      </w:r>
+      <w:r>
+        <w:rPr>
+          <w:b/>
+          <w:color w:val="002060"/>
+          <w:sz w:val="24"/>
+          <w:lang w:val="es-AR"/>
+        </w:rPr>
+        <w:t xml:space="preserve"> </w:t>
+      </w:r>
+    </w:p>
+    <w:p>
+      <w:pPr>
+        <w:pStyle w:val="Prrafodelista"/>
+        <w:rPr>
+          <w:b/>
+          <w:color w:val="002060"/>
+          <w:sz w:val="24"/>
+          <w:lang w:val="es-AR"/>
+        </w:rPr>
+      </w:pPr>
+      <w:r>
+        <w:rPr>
+          <w:b/>
+          <w:color w:val="002060"/>
+          <w:sz w:val="24"/>
+          <w:lang w:val="es-AR"/>
+        </w:rPr>
+        <w:t xml:space="preserve">-Debido a la falta de historia el </w:t>
+      </w:r>
       <w:proofErr w:type="spellStart"/>
       <w:r>
         <w:rPr>
           <w:b/>
-          <w:color w:val="7030A0"/>
-          <w:sz w:val="24"/>
-          <w:lang w:val="es-AR"/>
-        </w:rPr>
-        <w:t>design</w:t>
+          <w:color w:val="002060"/>
+          <w:sz w:val="24"/>
+          <w:lang w:val="es-AR"/>
+        </w:rPr>
+        <w:t>Gameplay</w:t>
       </w:r>
       <w:proofErr w:type="spellEnd"/>
       <w:r>
         <w:rPr>
           <w:b/>
-          <w:color w:val="7030A0"/>
-          <w:sz w:val="24"/>
-          <w:lang w:val="es-AR"/>
-        </w:rPr>
-        <w:t xml:space="preserve"> antes que en narrativa.</w:t>
-      </w:r>
-    </w:p>
-    <w:p>
-      <w:pPr>
-        <w:pStyle w:val="Prrafodelista"/>
-        <w:rPr>
-          <w:b/>
-          <w:color w:val="7030A0"/>
-          <w:sz w:val="24"/>
-          <w:lang w:val="es-AR"/>
-        </w:rPr>
-      </w:pPr>
+          <w:color w:val="002060"/>
+          <w:sz w:val="24"/>
+          <w:lang w:val="es-AR"/>
+        </w:rPr>
+        <w:t xml:space="preserve">/Arte deberá llevarse todo el </w:t>
+      </w:r>
+      <w:proofErr w:type="spellStart"/>
+      <w:r>
+        <w:rPr>
+          <w:b/>
+          <w:color w:val="002060"/>
+          <w:sz w:val="24"/>
+          <w:lang w:val="es-AR"/>
+        </w:rPr>
+        <w:t>spotlight</w:t>
+      </w:r>
+      <w:proofErr w:type="spellEnd"/>
+      <w:r>
+        <w:rPr>
+          <w:b/>
+          <w:color w:val="002060"/>
+          <w:sz w:val="24"/>
+          <w:lang w:val="es-AR"/>
+        </w:rPr>
+        <w:t>.</w:t>
+      </w:r>
+    </w:p>
+    <w:p>
+      <w:pPr>
+        <w:pStyle w:val="Prrafodelista"/>
+        <w:rPr>
+          <w:b/>
+          <w:color w:val="002060"/>
+          <w:sz w:val="24"/>
+          <w:lang w:val="es-AR"/>
+        </w:rPr>
+      </w:pPr>
+      <w:r>
+        <w:rPr>
+          <w:b/>
+          <w:color w:val="002060"/>
+          <w:sz w:val="24"/>
+          <w:lang w:val="es-AR"/>
+        </w:rPr>
+        <w:t>-</w:t>
+      </w:r>
+      <w:r>
+        <w:rPr>
+          <w:b/>
+          <w:color w:val="002060"/>
+          <w:sz w:val="24"/>
+          <w:lang w:val="es-AR"/>
+        </w:rPr>
+        <w:t xml:space="preserve"> La historia del juego será una excusa que explique por qué debemos pelear y que el jugador sienta que tiene un propósito.</w:t>
+      </w:r>
+    </w:p>
+    <w:p>
+      <w:pPr>
+        <w:pStyle w:val="Prrafodelista"/>
+        <w:rPr>
+          <w:b/>
+          <w:color w:val="002060"/>
+          <w:sz w:val="24"/>
+          <w:lang w:val="es-AR"/>
+        </w:rPr>
+      </w:pPr>
+      <w:r>
+        <w:rPr>
+          <w:b/>
+          <w:color w:val="002060"/>
+          <w:sz w:val="24"/>
+          <w:lang w:val="es-AR"/>
+        </w:rPr>
+        <w:t xml:space="preserve">- Si es posible esta será contada principalmente a través de secretos que nos muestren lo que ocurrió y más sobre el </w:t>
+      </w:r>
+      <w:proofErr w:type="spellStart"/>
+      <w:r>
+        <w:rPr>
+          <w:b/>
+          <w:color w:val="002060"/>
+          <w:sz w:val="24"/>
+          <w:lang w:val="es-AR"/>
+        </w:rPr>
+        <w:t>setting</w:t>
+      </w:r>
+      <w:proofErr w:type="spellEnd"/>
+      <w:r>
+        <w:rPr>
+          <w:b/>
+          <w:color w:val="002060"/>
+          <w:sz w:val="24"/>
+          <w:lang w:val="es-AR"/>
+        </w:rPr>
+        <w:t>.</w:t>
+      </w:r>
+    </w:p>
+    <w:p>
+      <w:pPr>
+        <w:pStyle w:val="Prrafodelista"/>
+        <w:rPr>
+          <w:b/>
+          <w:color w:val="002060"/>
+          <w:sz w:val="24"/>
+          <w:lang w:val="es-AR"/>
+        </w:rPr>
+      </w:pPr>
+      <w:r>
+        <w:rPr>
+          <w:b/>
+          <w:color w:val="002060"/>
+          <w:sz w:val="24"/>
+          <w:lang w:val="es-AR"/>
+        </w:rPr>
+        <w:t xml:space="preserve">- La historia no será intrusiva y estará dedicada más que nada a aquellos amantes del </w:t>
+      </w:r>
+      <w:proofErr w:type="spellStart"/>
+      <w:r>
+        <w:rPr>
+          <w:b/>
+          <w:color w:val="002060"/>
+          <w:sz w:val="24"/>
+          <w:lang w:val="es-AR"/>
+        </w:rPr>
+        <w:t>lore</w:t>
+      </w:r>
+      <w:proofErr w:type="spellEnd"/>
+      <w:r>
+        <w:rPr>
+          <w:b/>
+          <w:color w:val="002060"/>
+          <w:sz w:val="24"/>
+          <w:lang w:val="es-AR"/>
+        </w:rPr>
+        <w:t>.</w:t>
+      </w:r>
     </w:p>
     <w:sectPr>
       <w:pgSz w:w="12240" w:h="15840"/>
-      <w:pgMar w:top="709" w:right="1701" w:bottom="568" w:left="1701" w:header="708" w:footer="708" w:gutter="0"/>
+      <w:pgMar w:top="567" w:right="1701" w:bottom="426" w:left="1701" w:header="708" w:footer="708" w:gutter="0"/>
       <w:cols w:space="708"/>
       <w:docGrid w:linePitch="360"/>
     </w:sectPr>

</xml_diff>

<commit_message>
Definción del RPG #2
Consideración de aspectos más importantes del sistema de combate
</commit_message>
<xml_diff>
--- a/Game Design/Topics RPG/1. Narrativa, Tensión y Secciones.docx
+++ b/Game Design/Topics RPG/1. Narrativa, Tensión y Secciones.docx
@@ -227,6 +227,16 @@
         <w:pStyle w:val="Prrafodelista"/>
         <w:rPr>
           <w:b/>
+          <w:sz w:val="24"/>
+          <w:lang w:val="es-AR"/>
+        </w:rPr>
+      </w:pPr>
+    </w:p>
+    <w:p>
+      <w:pPr>
+        <w:pStyle w:val="Prrafodelista"/>
+        <w:rPr>
+          <w:b/>
           <w:color w:val="C00000"/>
           <w:sz w:val="24"/>
           <w:lang w:val="es-AR"/>
@@ -462,6 +472,17 @@
         </w:rPr>
         <w:t>rando</w:t>
       </w:r>
+      <w:r>
+        <w:rPr>
+          <w:b/>
+          <w:color w:val="002060"/>
+          <w:sz w:val="24"/>
+          <w:lang w:val="es-AR"/>
+        </w:rPr>
+        <w:t>m</w:t>
+      </w:r>
+      <w:bookmarkStart w:id="0" w:name="_GoBack"/>
+      <w:bookmarkEnd w:id="0"/>
       <w:proofErr w:type="spellEnd"/>
       <w:r>
         <w:rPr>
@@ -521,6 +542,16 @@
         <w:pStyle w:val="Prrafodelista"/>
         <w:rPr>
           <w:b/>
+          <w:sz w:val="24"/>
+          <w:lang w:val="es-AR"/>
+        </w:rPr>
+      </w:pPr>
+    </w:p>
+    <w:p>
+      <w:pPr>
+        <w:pStyle w:val="Prrafodelista"/>
+        <w:rPr>
+          <w:b/>
           <w:color w:val="C00000"/>
           <w:sz w:val="24"/>
           <w:lang w:val="es-AR"/>
@@ -682,16 +713,7 @@
           <w:sz w:val="24"/>
           <w:lang w:val="es-AR"/>
         </w:rPr>
-        <w:t>-</w:t>
-      </w:r>
-      <w:r>
-        <w:rPr>
-          <w:b/>
-          <w:color w:val="002060"/>
-          <w:sz w:val="24"/>
-          <w:lang w:val="es-AR"/>
-        </w:rPr>
-        <w:t>El combate del juego tiene que ser lo más vistoso, haciendo todo lo posible para explotar la mecánica de combinación de habilidades.</w:t>
+        <w:t>-El combate del juego tiene que ser lo más vistoso, haciendo todo lo posible para explotar la mecánica de combinación de habilidades.</w:t>
       </w:r>
     </w:p>
     <w:p>
@@ -1112,8 +1134,6 @@
         </w:rPr>
         <w:t>-Nos centraremos en un punto medio que promueva el desarrollo de planes y la realización de combos.</w:t>
       </w:r>
-      <w:bookmarkStart w:id="0" w:name="_GoBack"/>
-      <w:bookmarkEnd w:id="0"/>
     </w:p>
     <w:p>
       <w:pPr>
@@ -1540,16 +1560,7 @@
           <w:sz w:val="24"/>
           <w:lang w:val="es-AR"/>
         </w:rPr>
-        <w:t>-</w:t>
-      </w:r>
-      <w:r>
-        <w:rPr>
-          <w:b/>
-          <w:color w:val="002060"/>
-          <w:sz w:val="24"/>
-          <w:lang w:val="es-AR"/>
-        </w:rPr>
-        <w:t xml:space="preserve"> La historia del juego será una excusa que explique por qué debemos pelear y que el jugador sienta que tiene un propósito.</w:t>
+        <w:t>- La historia del juego será una excusa que explique por qué debemos pelear y que el jugador sienta que tiene un propósito.</w:t>
       </w:r>
     </w:p>
     <w:p>

</xml_diff>